<commit_message>
Modify problem to be solvable without pointers
</commit_message>
<xml_diff>
--- a/week9/Week9.docx
+++ b/week9/Week9.docx
@@ -18,454 +18,238 @@
     <w:p/>
     <w:p>
       <w:r>
-        <w:t>Please implement a binary search tree that supports insertion of integers, and can print its representation in prefix, infix, and postfix notation.</w:t>
-      </w:r>
-    </w:p>
-    <w:p/>
-    <w:p>
-      <w:r>
-        <w:t>I’ll go over how a binary search tree works at the meeting. Here is a skeleton for your code:</w:t>
-      </w:r>
-    </w:p>
-    <w:p/>
-    <w:p>
-      <w:pPr>
-        <w:rPr>
-          <w:rFonts w:ascii="Courier" w:hAnsi="Courier"/>
-        </w:rPr>
-      </w:pPr>
-      <w:proofErr w:type="gramStart"/>
-      <w:r>
-        <w:rPr>
-          <w:rFonts w:ascii="Courier" w:hAnsi="Courier"/>
-        </w:rPr>
-        <w:t>class</w:t>
-      </w:r>
-      <w:proofErr w:type="gramEnd"/>
-      <w:r>
-        <w:rPr>
-          <w:rFonts w:ascii="Courier" w:hAnsi="Courier"/>
-        </w:rPr>
-        <w:t xml:space="preserve"> </w:t>
-      </w:r>
-      <w:proofErr w:type="spellStart"/>
-      <w:r>
-        <w:rPr>
-          <w:rFonts w:ascii="Courier" w:hAnsi="Courier"/>
-        </w:rPr>
-        <w:t>BinarySearchTree</w:t>
-      </w:r>
-      <w:proofErr w:type="spellEnd"/>
-      <w:r>
-        <w:rPr>
-          <w:rFonts w:ascii="Courier" w:hAnsi="Courier"/>
-        </w:rPr>
-        <w:t xml:space="preserve"> {</w:t>
-      </w:r>
-    </w:p>
-    <w:p>
-      <w:pPr>
-        <w:rPr>
-          <w:rFonts w:ascii="Courier" w:hAnsi="Courier"/>
-        </w:rPr>
-      </w:pPr>
-    </w:p>
-    <w:p>
-      <w:pPr>
-        <w:rPr>
-          <w:rFonts w:ascii="Courier" w:hAnsi="Courier"/>
-        </w:rPr>
-      </w:pPr>
-      <w:proofErr w:type="gramStart"/>
-      <w:r>
-        <w:rPr>
-          <w:rFonts w:ascii="Courier" w:hAnsi="Courier"/>
-        </w:rPr>
-        <w:t>private</w:t>
-      </w:r>
-      <w:proofErr w:type="gramEnd"/>
-      <w:r>
-        <w:rPr>
-          <w:rFonts w:ascii="Courier" w:hAnsi="Courier"/>
-        </w:rPr>
-        <w:t>:</w:t>
-      </w:r>
-    </w:p>
-    <w:p>
-      <w:pPr>
-        <w:rPr>
-          <w:rFonts w:ascii="Courier" w:hAnsi="Courier"/>
-        </w:rPr>
-      </w:pPr>
-    </w:p>
-    <w:p>
-      <w:pPr>
-        <w:rPr>
-          <w:rFonts w:ascii="Courier" w:hAnsi="Courier"/>
-        </w:rPr>
-      </w:pPr>
-      <w:proofErr w:type="gramStart"/>
-      <w:r>
-        <w:rPr>
-          <w:rFonts w:ascii="Courier" w:hAnsi="Courier"/>
-        </w:rPr>
-        <w:t>public</w:t>
-      </w:r>
-      <w:proofErr w:type="gramEnd"/>
-      <w:r>
-        <w:rPr>
-          <w:rFonts w:ascii="Courier" w:hAnsi="Courier"/>
-        </w:rPr>
-        <w:t>:</w:t>
-      </w:r>
-    </w:p>
-    <w:p>
-      <w:pPr>
-        <w:rPr>
-          <w:rFonts w:ascii="Courier" w:hAnsi="Courier"/>
-        </w:rPr>
-      </w:pPr>
-      <w:r>
-        <w:rPr>
-          <w:rFonts w:ascii="Courier" w:hAnsi="Courier"/>
-        </w:rPr>
-        <w:t xml:space="preserve">    </w:t>
-      </w:r>
-      <w:proofErr w:type="spellStart"/>
-      <w:proofErr w:type="gramStart"/>
-      <w:r>
-        <w:rPr>
-          <w:rFonts w:ascii="Courier" w:hAnsi="Courier"/>
-        </w:rPr>
-        <w:t>BinarySearch</w:t>
-      </w:r>
-      <w:r>
-        <w:rPr>
-          <w:rFonts w:ascii="Courier" w:hAnsi="Courier"/>
-        </w:rPr>
-        <w:t>Tree</w:t>
-      </w:r>
-      <w:proofErr w:type="spellEnd"/>
-      <w:r>
-        <w:rPr>
-          <w:rFonts w:ascii="Courier" w:hAnsi="Courier"/>
-        </w:rPr>
-        <w:t>(</w:t>
-      </w:r>
-      <w:proofErr w:type="gramEnd"/>
-      <w:r>
-        <w:rPr>
-          <w:rFonts w:ascii="Courier" w:hAnsi="Courier"/>
-        </w:rPr>
-        <w:t>);</w:t>
-      </w:r>
-    </w:p>
-    <w:p>
-      <w:pPr>
-        <w:rPr>
-          <w:rFonts w:ascii="Courier" w:hAnsi="Courier"/>
-        </w:rPr>
-      </w:pPr>
-      <w:r>
-        <w:rPr>
-          <w:rFonts w:ascii="Courier" w:hAnsi="Courier"/>
-        </w:rPr>
-        <w:t xml:space="preserve">    </w:t>
-      </w:r>
-      <w:proofErr w:type="gramStart"/>
-      <w:r>
-        <w:rPr>
-          <w:rFonts w:ascii="Courier" w:hAnsi="Courier"/>
-        </w:rPr>
-        <w:t>void</w:t>
-      </w:r>
-      <w:proofErr w:type="gramEnd"/>
-      <w:r>
-        <w:rPr>
-          <w:rFonts w:ascii="Courier" w:hAnsi="Courier"/>
-        </w:rPr>
-        <w:t xml:space="preserve"> insert( </w:t>
-      </w:r>
-      <w:proofErr w:type="spellStart"/>
-      <w:r>
-        <w:rPr>
-          <w:rFonts w:ascii="Courier" w:hAnsi="Courier"/>
-        </w:rPr>
-        <w:t>int</w:t>
-      </w:r>
-      <w:proofErr w:type="spellEnd"/>
-      <w:r>
-        <w:rPr>
-          <w:rFonts w:ascii="Courier" w:hAnsi="Courier"/>
-        </w:rPr>
-        <w:t xml:space="preserve"> value );</w:t>
-      </w:r>
-    </w:p>
-    <w:p>
-      <w:pPr>
-        <w:rPr>
-          <w:rFonts w:ascii="Courier" w:hAnsi="Courier"/>
-        </w:rPr>
-      </w:pPr>
-      <w:r>
-        <w:rPr>
-          <w:rFonts w:ascii="Courier" w:hAnsi="Courier"/>
-        </w:rPr>
-        <w:t xml:space="preserve">    </w:t>
-      </w:r>
-      <w:proofErr w:type="gramStart"/>
-      <w:r>
-        <w:rPr>
-          <w:rFonts w:ascii="Courier" w:hAnsi="Courier"/>
-        </w:rPr>
-        <w:t>void</w:t>
-      </w:r>
-      <w:proofErr w:type="gramEnd"/>
-      <w:r>
-        <w:rPr>
-          <w:rFonts w:ascii="Courier" w:hAnsi="Courier"/>
-        </w:rPr>
-        <w:t xml:space="preserve"> </w:t>
-      </w:r>
-      <w:proofErr w:type="spellStart"/>
-      <w:r>
-        <w:rPr>
-          <w:rFonts w:ascii="Courier" w:hAnsi="Courier"/>
-        </w:rPr>
-        <w:t>printPrefix</w:t>
-      </w:r>
-      <w:proofErr w:type="spellEnd"/>
-      <w:r>
-        <w:rPr>
-          <w:rFonts w:ascii="Courier" w:hAnsi="Courier"/>
-        </w:rPr>
-        <w:t>();</w:t>
-      </w:r>
-    </w:p>
-    <w:p>
-      <w:pPr>
-        <w:rPr>
-          <w:rFonts w:ascii="Courier" w:hAnsi="Courier"/>
-        </w:rPr>
-      </w:pPr>
-      <w:r>
-        <w:rPr>
-          <w:rFonts w:ascii="Courier" w:hAnsi="Courier"/>
-        </w:rPr>
-        <w:t xml:space="preserve">    </w:t>
-      </w:r>
-      <w:proofErr w:type="gramStart"/>
-      <w:r>
-        <w:rPr>
-          <w:rFonts w:ascii="Courier" w:hAnsi="Courier"/>
-        </w:rPr>
-        <w:t>void</w:t>
-      </w:r>
-      <w:proofErr w:type="gramEnd"/>
-      <w:r>
-        <w:rPr>
-          <w:rFonts w:ascii="Courier" w:hAnsi="Courier"/>
-        </w:rPr>
-        <w:t xml:space="preserve"> </w:t>
-      </w:r>
-      <w:proofErr w:type="spellStart"/>
-      <w:r>
-        <w:rPr>
-          <w:rFonts w:ascii="Courier" w:hAnsi="Courier"/>
-        </w:rPr>
-        <w:t>printPostfix</w:t>
-      </w:r>
-      <w:proofErr w:type="spellEnd"/>
-      <w:r>
-        <w:rPr>
-          <w:rFonts w:ascii="Courier" w:hAnsi="Courier"/>
-        </w:rPr>
-        <w:t>();</w:t>
-      </w:r>
-    </w:p>
-    <w:p>
-      <w:pPr>
-        <w:rPr>
-          <w:rFonts w:ascii="Courier" w:hAnsi="Courier"/>
-        </w:rPr>
-      </w:pPr>
-      <w:r>
-        <w:rPr>
-          <w:rFonts w:ascii="Courier" w:hAnsi="Courier"/>
-        </w:rPr>
-        <w:t xml:space="preserve">    </w:t>
-      </w:r>
-      <w:proofErr w:type="gramStart"/>
-      <w:r>
-        <w:rPr>
-          <w:rFonts w:ascii="Courier" w:hAnsi="Courier"/>
-        </w:rPr>
-        <w:t>void</w:t>
-      </w:r>
-      <w:proofErr w:type="gramEnd"/>
-      <w:r>
-        <w:rPr>
-          <w:rFonts w:ascii="Courier" w:hAnsi="Courier"/>
-        </w:rPr>
-        <w:t xml:space="preserve"> </w:t>
-      </w:r>
-      <w:proofErr w:type="spellStart"/>
-      <w:r>
-        <w:rPr>
-          <w:rFonts w:ascii="Courier" w:hAnsi="Courier"/>
-        </w:rPr>
-        <w:t>printInfix</w:t>
-      </w:r>
-      <w:proofErr w:type="spellEnd"/>
-      <w:r>
-        <w:rPr>
-          <w:rFonts w:ascii="Courier" w:hAnsi="Courier"/>
-        </w:rPr>
-        <w:t>();</w:t>
-      </w:r>
-    </w:p>
-    <w:p>
-      <w:pPr>
-        <w:rPr>
-          <w:rFonts w:ascii="Courier" w:hAnsi="Courier"/>
-        </w:rPr>
-      </w:pPr>
-      <w:r>
-        <w:rPr>
-          <w:rFonts w:ascii="Courier" w:hAnsi="Courier"/>
-        </w:rPr>
-        <w:t>};</w:t>
-      </w:r>
-    </w:p>
-    <w:p/>
-    <w:p>
-      <w:r>
-        <w:t>You may define other classes, functions, and private member variables. Efficiency does not matter.</w:t>
-      </w:r>
-    </w:p>
-    <w:p/>
-    <w:p>
-      <w:r>
-        <w:t>Sample input:</w:t>
-      </w:r>
-    </w:p>
-    <w:p>
-      <w:proofErr w:type="gramStart"/>
-      <w:r>
-        <w:t>insert</w:t>
-      </w:r>
-      <w:proofErr w:type="gramEnd"/>
-      <w:r>
-        <w:t xml:space="preserve"> 5</w:t>
-      </w:r>
-    </w:p>
-    <w:p>
-      <w:proofErr w:type="gramStart"/>
-      <w:r>
-        <w:t>insert</w:t>
-      </w:r>
-      <w:proofErr w:type="gramEnd"/>
-      <w:r>
-        <w:t xml:space="preserve"> 7</w:t>
-      </w:r>
-    </w:p>
-    <w:p>
-      <w:proofErr w:type="gramStart"/>
-      <w:r>
-        <w:t>insert</w:t>
-      </w:r>
-      <w:proofErr w:type="gramEnd"/>
-      <w:r>
-        <w:t xml:space="preserve"> 3</w:t>
-      </w:r>
-    </w:p>
-    <w:p>
-      <w:proofErr w:type="gramStart"/>
-      <w:r>
-        <w:t>insert</w:t>
-      </w:r>
-      <w:proofErr w:type="gramEnd"/>
-      <w:r>
-        <w:t xml:space="preserve"> 10</w:t>
-      </w:r>
-    </w:p>
-    <w:p>
-      <w:proofErr w:type="gramStart"/>
-      <w:r>
-        <w:t>insert</w:t>
-      </w:r>
-      <w:proofErr w:type="gramEnd"/>
-      <w:r>
-        <w:t xml:space="preserve"> 6</w:t>
-      </w:r>
-    </w:p>
-    <w:p>
-      <w:proofErr w:type="gramStart"/>
-      <w:r>
-        <w:t>insert</w:t>
-      </w:r>
-      <w:proofErr w:type="gramEnd"/>
-      <w:r>
-        <w:t xml:space="preserve"> 4</w:t>
-      </w:r>
-    </w:p>
-    <w:p>
-      <w:proofErr w:type="gramStart"/>
-      <w:r>
-        <w:t>insert</w:t>
-      </w:r>
-      <w:proofErr w:type="gramEnd"/>
-      <w:r>
-        <w:t xml:space="preserve"> 2</w:t>
-      </w:r>
-    </w:p>
-    <w:p>
-      <w:proofErr w:type="gramStart"/>
-      <w:r>
-        <w:t>print</w:t>
-      </w:r>
-      <w:proofErr w:type="gramEnd"/>
-      <w:r>
-        <w:t xml:space="preserve"> prefix</w:t>
-      </w:r>
-    </w:p>
-    <w:p>
-      <w:proofErr w:type="gramStart"/>
-      <w:r>
-        <w:t>print</w:t>
-      </w:r>
-      <w:proofErr w:type="gramEnd"/>
-      <w:r>
-        <w:t xml:space="preserve"> postfix</w:t>
-      </w:r>
-    </w:p>
-    <w:p>
-      <w:proofErr w:type="gramStart"/>
-      <w:r>
-        <w:t>print</w:t>
-      </w:r>
-      <w:proofErr w:type="gramEnd"/>
-      <w:r>
-        <w:t xml:space="preserve"> infix</w:t>
-      </w:r>
-    </w:p>
-    <w:p/>
-    <w:p>
-      <w:r>
-        <w:t>Sample output:</w:t>
-      </w:r>
-    </w:p>
-    <w:p>
-      <w:r>
-        <w:t>5 3 2 4 7 6 10</w:t>
-      </w:r>
-    </w:p>
-    <w:p>
-      <w:r>
-        <w:t>2 4 3 6 10 7 5</w:t>
+        <w:t xml:space="preserve">Please implement a binary search tree that supports insertion of </w:t>
+      </w:r>
+      <w:r>
+        <w:t xml:space="preserve">positive </w:t>
       </w:r>
       <w:bookmarkStart w:id="0" w:name="_GoBack"/>
       <w:bookmarkEnd w:id="0"/>
+      <w:r>
+        <w:t>integers, and can print its representation in prefix, infix, and postfix notation.</w:t>
+      </w:r>
+    </w:p>
+    <w:p/>
+    <w:p>
+      <w:r>
+        <w:t>I’ll go over how a binary search tree works at the meeting. Here is a skeleton for your code:</w:t>
+      </w:r>
+    </w:p>
+    <w:p/>
+    <w:p>
+      <w:pPr>
+        <w:rPr>
+          <w:rFonts w:ascii="Courier" w:hAnsi="Courier"/>
+        </w:rPr>
+      </w:pPr>
+      <w:r>
+        <w:rPr>
+          <w:rFonts w:ascii="Courier" w:hAnsi="Courier"/>
+        </w:rPr>
+        <w:t>class BinarySearchTree {</w:t>
+      </w:r>
+    </w:p>
+    <w:p>
+      <w:pPr>
+        <w:rPr>
+          <w:rFonts w:ascii="Courier" w:hAnsi="Courier"/>
+        </w:rPr>
+      </w:pPr>
+    </w:p>
+    <w:p>
+      <w:pPr>
+        <w:rPr>
+          <w:rFonts w:ascii="Courier" w:hAnsi="Courier"/>
+        </w:rPr>
+      </w:pPr>
+      <w:r>
+        <w:rPr>
+          <w:rFonts w:ascii="Courier" w:hAnsi="Courier"/>
+        </w:rPr>
+        <w:t>private:</w:t>
+      </w:r>
+    </w:p>
+    <w:p>
+      <w:pPr>
+        <w:rPr>
+          <w:rFonts w:ascii="Courier" w:hAnsi="Courier"/>
+        </w:rPr>
+      </w:pPr>
+    </w:p>
+    <w:p>
+      <w:pPr>
+        <w:rPr>
+          <w:rFonts w:ascii="Courier" w:hAnsi="Courier"/>
+        </w:rPr>
+      </w:pPr>
+      <w:r>
+        <w:rPr>
+          <w:rFonts w:ascii="Courier" w:hAnsi="Courier"/>
+        </w:rPr>
+        <w:t>public:</w:t>
+      </w:r>
+    </w:p>
+    <w:p>
+      <w:pPr>
+        <w:rPr>
+          <w:rFonts w:ascii="Courier" w:hAnsi="Courier"/>
+        </w:rPr>
+      </w:pPr>
+      <w:r>
+        <w:rPr>
+          <w:rFonts w:ascii="Courier" w:hAnsi="Courier"/>
+        </w:rPr>
+        <w:t xml:space="preserve">    BinarySearch</w:t>
+      </w:r>
+      <w:r>
+        <w:rPr>
+          <w:rFonts w:ascii="Courier" w:hAnsi="Courier"/>
+        </w:rPr>
+        <w:t>Tree();</w:t>
+      </w:r>
+    </w:p>
+    <w:p>
+      <w:pPr>
+        <w:rPr>
+          <w:rFonts w:ascii="Courier" w:hAnsi="Courier"/>
+        </w:rPr>
+      </w:pPr>
+      <w:r>
+        <w:rPr>
+          <w:rFonts w:ascii="Courier" w:hAnsi="Courier"/>
+        </w:rPr>
+        <w:t xml:space="preserve">    void insert( int value );</w:t>
+      </w:r>
+    </w:p>
+    <w:p>
+      <w:pPr>
+        <w:rPr>
+          <w:rFonts w:ascii="Courier" w:hAnsi="Courier"/>
+        </w:rPr>
+      </w:pPr>
+      <w:r>
+        <w:rPr>
+          <w:rFonts w:ascii="Courier" w:hAnsi="Courier"/>
+        </w:rPr>
+        <w:t xml:space="preserve">    void printPrefix();</w:t>
+      </w:r>
+    </w:p>
+    <w:p>
+      <w:pPr>
+        <w:rPr>
+          <w:rFonts w:ascii="Courier" w:hAnsi="Courier"/>
+        </w:rPr>
+      </w:pPr>
+      <w:r>
+        <w:rPr>
+          <w:rFonts w:ascii="Courier" w:hAnsi="Courier"/>
+        </w:rPr>
+        <w:t xml:space="preserve">    void printPostfix();</w:t>
+      </w:r>
+    </w:p>
+    <w:p>
+      <w:pPr>
+        <w:rPr>
+          <w:rFonts w:ascii="Courier" w:hAnsi="Courier"/>
+        </w:rPr>
+      </w:pPr>
+      <w:r>
+        <w:rPr>
+          <w:rFonts w:ascii="Courier" w:hAnsi="Courier"/>
+        </w:rPr>
+        <w:t xml:space="preserve">    void printInfix();</w:t>
+      </w:r>
+    </w:p>
+    <w:p>
+      <w:pPr>
+        <w:rPr>
+          <w:rFonts w:ascii="Courier" w:hAnsi="Courier"/>
+        </w:rPr>
+      </w:pPr>
+      <w:r>
+        <w:rPr>
+          <w:rFonts w:ascii="Courier" w:hAnsi="Courier"/>
+        </w:rPr>
+        <w:t>};</w:t>
+      </w:r>
+    </w:p>
+    <w:p/>
+    <w:p>
+      <w:r>
+        <w:t>You may define other classes, functions, and private member variables. Efficiency does not matter.</w:t>
+      </w:r>
+    </w:p>
+    <w:p/>
+    <w:p>
+      <w:r>
+        <w:t>Sample input:</w:t>
+      </w:r>
+    </w:p>
+    <w:p>
+      <w:r>
+        <w:t>insert 5</w:t>
+      </w:r>
+    </w:p>
+    <w:p>
+      <w:r>
+        <w:t>insert 7</w:t>
+      </w:r>
+    </w:p>
+    <w:p>
+      <w:r>
+        <w:t>insert 3</w:t>
+      </w:r>
+    </w:p>
+    <w:p>
+      <w:r>
+        <w:t>insert 10</w:t>
+      </w:r>
+    </w:p>
+    <w:p>
+      <w:r>
+        <w:t>insert 6</w:t>
+      </w:r>
+    </w:p>
+    <w:p>
+      <w:r>
+        <w:t>insert 4</w:t>
+      </w:r>
+    </w:p>
+    <w:p>
+      <w:r>
+        <w:t>insert 2</w:t>
+      </w:r>
+    </w:p>
+    <w:p>
+      <w:r>
+        <w:t>print prefix</w:t>
+      </w:r>
+    </w:p>
+    <w:p>
+      <w:r>
+        <w:t>print postfix</w:t>
+      </w:r>
+    </w:p>
+    <w:p>
+      <w:r>
+        <w:t>print infix</w:t>
+      </w:r>
+    </w:p>
+    <w:p/>
+    <w:p>
+      <w:r>
+        <w:t>Sample output:</w:t>
+      </w:r>
+    </w:p>
+    <w:p>
+      <w:r>
+        <w:t>5 3 2 4 7 6 10</w:t>
+      </w:r>
+    </w:p>
+    <w:p>
+      <w:r>
+        <w:t>2 4 3 6 10 7 5</w:t>
+      </w:r>
     </w:p>
     <w:p>
       <w:r>

</xml_diff>